<commit_message>
added resume pdf link
</commit_message>
<xml_diff>
--- a/docs, examples code and wireframes/Blog - COMM 275.docx
+++ b/docs, examples code and wireframes/Blog - COMM 275.docx
@@ -46,7 +46,19 @@
     <w:p/>
     <w:p>
       <w:r>
-        <w:t>New Costumers</w:t>
+        <w:t>New C</w:t>
+      </w:r>
+      <w:r>
+        <w:t>u</w:t>
+      </w:r>
+      <w:r>
+        <w:t>st</w:t>
+      </w:r>
+      <w:r>
+        <w:t>o</w:t>
+      </w:r>
+      <w:r>
+        <w:t>mers</w:t>
       </w:r>
     </w:p>
     <w:p>
@@ -88,10 +100,15 @@
     </w:p>
     <w:p/>
     <w:p>
-      <w:r>
-        <w:t>Existing Costumers</w:t>
-      </w:r>
-    </w:p>
+      <w:bookmarkStart w:id="0" w:name="_GoBack"/>
+      <w:r>
+        <w:t>Existing C</w:t>
+      </w:r>
+      <w:r>
+        <w:t>ustomers</w:t>
+      </w:r>
+    </w:p>
+    <w:bookmarkEnd w:id="0"/>
     <w:p>
       <w:proofErr w:type="gramStart"/>
       <w:r>
@@ -172,12 +189,7 @@
         <w:t xml:space="preserve"> </w:t>
       </w:r>
       <w:r>
-        <w:t>organizing the flowchart, working through wireframes, and analyzing client’s needs. Having worked in this family business, I know the kinds of questions people always have, what kind of services they need the most, and what kind of contact they need with the company. Thus, it was worthwhile</w:t>
-      </w:r>
-      <w:bookmarkStart w:id="0" w:name="_GoBack"/>
-      <w:bookmarkEnd w:id="0"/>
-      <w:r>
-        <w:t xml:space="preserve"> to imagine what this business would look like in the digital space rather than the traditional route which happens face to face.</w:t>
+        <w:t>organizing the flowchart, working through wireframes, and analyzing client’s needs. Having worked in this family business, I know the kinds of questions people always have, what kind of services they need the most, and what kind of contact they need with the company. Thus, it was worthwhile to imagine what this business would look like in the digital space rather than the traditional route which happens face to face.</w:t>
       </w:r>
     </w:p>
     <w:sectPr>

</xml_diff>